<commit_message>
Moved Actors and Stakeholdres into business model
</commit_message>
<xml_diff>
--- a/Questions for interview.docx
+++ b/Questions for interview.docx
@@ -34,524 +34,444 @@
       <w:r>
         <w:t>Currently need common calendar</w:t>
       </w:r>
+    </w:p>
+    <w:p>
+      <w:pPr>
+        <w:pStyle w:val="ListParagraph"/>
+        <w:numPr>
+          <w:ilvl w:val="0"/>
+          <w:numId w:val="2"/>
+        </w:numPr>
+      </w:pPr>
+      <w:r>
+        <w:t>Tell us more about</w:t>
+      </w:r>
+      <w:r>
+        <w:t xml:space="preserve"> your </w:t>
+      </w:r>
+      <w:r>
+        <w:t>eco-friendly</w:t>
+      </w:r>
+      <w:r>
+        <w:t xml:space="preserve"> products</w:t>
+      </w:r>
+    </w:p>
+    <w:p>
+      <w:pPr>
+        <w:pStyle w:val="ListParagraph"/>
+        <w:numPr>
+          <w:ilvl w:val="1"/>
+          <w:numId w:val="2"/>
+        </w:numPr>
+      </w:pPr>
+      <w:r>
+        <w:t>Personal choice, and for employees</w:t>
+      </w:r>
+    </w:p>
+    <w:p>
+      <w:pPr>
+        <w:pStyle w:val="ListParagraph"/>
+        <w:numPr>
+          <w:ilvl w:val="1"/>
+          <w:numId w:val="2"/>
+        </w:numPr>
+      </w:pPr>
+      <w:r>
+        <w:t>Customers also like it</w:t>
+      </w:r>
+    </w:p>
+    <w:p>
+      <w:pPr>
+        <w:pStyle w:val="ListParagraph"/>
+        <w:numPr>
+          <w:ilvl w:val="1"/>
+          <w:numId w:val="2"/>
+        </w:numPr>
+      </w:pPr>
+      <w:r>
+        <w:t>Public institutions require</w:t>
+      </w:r>
+    </w:p>
+    <w:p>
+      <w:pPr>
+        <w:pStyle w:val="ListParagraph"/>
+        <w:numPr>
+          <w:ilvl w:val="0"/>
+          <w:numId w:val="2"/>
+        </w:numPr>
+      </w:pPr>
+      <w:r>
+        <w:t xml:space="preserve">Tell us about </w:t>
+      </w:r>
+      <w:r>
+        <w:t>customer’s</w:t>
+      </w:r>
+      <w:r>
+        <w:t xml:space="preserve"> base</w:t>
+      </w:r>
+    </w:p>
+    <w:p>
+      <w:pPr>
+        <w:pStyle w:val="ListParagraph"/>
+        <w:numPr>
+          <w:ilvl w:val="1"/>
+          <w:numId w:val="2"/>
+        </w:numPr>
+      </w:pPr>
+      <w:r>
+        <w:t>Private or Corporations</w:t>
+      </w:r>
+    </w:p>
+    <w:p>
+      <w:pPr>
+        <w:pStyle w:val="ListParagraph"/>
+        <w:numPr>
+          <w:ilvl w:val="2"/>
+          <w:numId w:val="2"/>
+        </w:numPr>
+      </w:pPr>
+      <w:r>
+        <w:t>Largely private customers</w:t>
+      </w:r>
+    </w:p>
+    <w:p>
+      <w:pPr>
+        <w:pStyle w:val="ListParagraph"/>
+        <w:numPr>
+          <w:ilvl w:val="2"/>
+          <w:numId w:val="2"/>
+        </w:numPr>
+      </w:pPr>
+      <w:r>
+        <w:t>Couple of large corporations</w:t>
+      </w:r>
+    </w:p>
+    <w:p>
+      <w:pPr>
+        <w:pStyle w:val="ListParagraph"/>
+        <w:numPr>
+          <w:ilvl w:val="1"/>
+          <w:numId w:val="2"/>
+        </w:numPr>
+      </w:pPr>
+      <w:r>
+        <w:t>Recurring?</w:t>
+      </w:r>
+    </w:p>
+    <w:p>
+      <w:pPr>
+        <w:pStyle w:val="ListParagraph"/>
+        <w:numPr>
+          <w:ilvl w:val="2"/>
+          <w:numId w:val="2"/>
+        </w:numPr>
+      </w:pPr>
+      <w:r>
+        <w:t>All recurring</w:t>
+      </w:r>
+    </w:p>
+    <w:p>
+      <w:pPr>
+        <w:pStyle w:val="ListParagraph"/>
+        <w:numPr>
+          <w:ilvl w:val="2"/>
+          <w:numId w:val="2"/>
+        </w:numPr>
+      </w:pPr>
+      <w:r>
+        <w:t>Few on-spot</w:t>
+      </w:r>
+    </w:p>
+    <w:p>
+      <w:pPr>
+        <w:pStyle w:val="ListParagraph"/>
+        <w:numPr>
+          <w:ilvl w:val="0"/>
+          <w:numId w:val="2"/>
+        </w:numPr>
+      </w:pPr>
+      <w:r>
+        <w:t>Ho</w:t>
+      </w:r>
+      <w:r>
+        <w:t>w many employees do you have</w:t>
+      </w:r>
+    </w:p>
+    <w:p>
+      <w:pPr>
+        <w:pStyle w:val="ListParagraph"/>
+        <w:numPr>
+          <w:ilvl w:val="1"/>
+          <w:numId w:val="2"/>
+        </w:numPr>
+      </w:pPr>
+      <w:r>
+        <w:t xml:space="preserve">28 </w:t>
+      </w:r>
+      <w:r>
+        <w:t>employees</w:t>
+      </w:r>
+      <w:r>
+        <w:t xml:space="preserve"> within the last 2 years</w:t>
+      </w:r>
+    </w:p>
+    <w:p>
+      <w:pPr>
+        <w:pStyle w:val="ListParagraph"/>
+        <w:numPr>
+          <w:ilvl w:val="1"/>
+          <w:numId w:val="2"/>
+        </w:numPr>
+      </w:pPr>
+      <w:r>
+        <w:t>3 office, rest out</w:t>
+      </w:r>
+    </w:p>
+    <w:p>
+      <w:pPr>
+        <w:pStyle w:val="ListParagraph"/>
+        <w:numPr>
+          <w:ilvl w:val="0"/>
+          <w:numId w:val="2"/>
+        </w:numPr>
+      </w:pPr>
+      <w:r>
+        <w:t>How</w:t>
+      </w:r>
+      <w:r>
+        <w:t xml:space="preserve"> customers make appointments</w:t>
+      </w:r>
+    </w:p>
+    <w:p>
+      <w:pPr>
+        <w:pStyle w:val="ListParagraph"/>
+        <w:numPr>
+          <w:ilvl w:val="1"/>
+          <w:numId w:val="2"/>
+        </w:numPr>
+      </w:pPr>
+      <w:r>
+        <w:t>Website</w:t>
+      </w:r>
+    </w:p>
+    <w:p>
+      <w:pPr>
+        <w:pStyle w:val="ListParagraph"/>
+        <w:numPr>
+          <w:ilvl w:val="1"/>
+          <w:numId w:val="2"/>
+        </w:numPr>
+      </w:pPr>
+      <w:r>
+        <w:t>Started using Facebook</w:t>
+      </w:r>
+    </w:p>
+    <w:p>
+      <w:pPr>
+        <w:pStyle w:val="ListParagraph"/>
+        <w:numPr>
+          <w:ilvl w:val="1"/>
+          <w:numId w:val="2"/>
+        </w:numPr>
+      </w:pPr>
+      <w:r>
+        <w:t xml:space="preserve">Mouth by mouth =&gt; mainly private </w:t>
+      </w:r>
+    </w:p>
+    <w:p>
+      <w:pPr>
+        <w:pStyle w:val="ListParagraph"/>
+        <w:numPr>
+          <w:ilvl w:val="1"/>
+          <w:numId w:val="2"/>
+        </w:numPr>
+      </w:pPr>
+      <w:r>
+        <w:t xml:space="preserve">Bought up company with regular </w:t>
+      </w:r>
+      <w:r>
+        <w:t>clientele</w:t>
+      </w:r>
+    </w:p>
+    <w:p>
+      <w:pPr>
+        <w:pStyle w:val="ListParagraph"/>
+        <w:numPr>
+          <w:ilvl w:val="0"/>
+          <w:numId w:val="2"/>
+        </w:numPr>
+      </w:pPr>
+      <w:r>
+        <w:t>How long normally</w:t>
+      </w:r>
+      <w:r>
+        <w:t xml:space="preserve"> does it take to finish the job</w:t>
+      </w:r>
+    </w:p>
+    <w:p>
+      <w:pPr>
+        <w:pStyle w:val="ListParagraph"/>
+        <w:numPr>
+          <w:ilvl w:val="1"/>
+          <w:numId w:val="2"/>
+        </w:numPr>
+      </w:pPr>
+      <w:r>
+        <w:t>Varies a lot from job to job</w:t>
+      </w:r>
+    </w:p>
+    <w:p>
+      <w:pPr>
+        <w:pStyle w:val="ListParagraph"/>
+        <w:numPr>
+          <w:ilvl w:val="0"/>
+          <w:numId w:val="2"/>
+        </w:numPr>
+      </w:pPr>
+      <w:r>
+        <w:t>Do your company have other services beside cleaning services</w:t>
+      </w:r>
+    </w:p>
+    <w:p>
+      <w:pPr>
+        <w:pStyle w:val="ListParagraph"/>
+        <w:numPr>
+          <w:ilvl w:val="1"/>
+          <w:numId w:val="2"/>
+        </w:numPr>
+      </w:pPr>
+      <w:r>
+        <w:t>Cleaning roofs</w:t>
+      </w:r>
+    </w:p>
+    <w:p>
+      <w:pPr>
+        <w:pStyle w:val="ListParagraph"/>
+        <w:numPr>
+          <w:ilvl w:val="1"/>
+          <w:numId w:val="2"/>
+        </w:numPr>
+      </w:pPr>
+      <w:r>
+        <w:t>Building places</w:t>
+      </w:r>
+    </w:p>
+    <w:p>
+      <w:pPr>
+        <w:pStyle w:val="ListParagraph"/>
+        <w:numPr>
+          <w:ilvl w:val="0"/>
+          <w:numId w:val="2"/>
+        </w:numPr>
+      </w:pPr>
+      <w:r>
+        <w:t>What’s</w:t>
+      </w:r>
+      <w:r>
+        <w:t xml:space="preserve"> your timeframe – normal work day or 24h service?</w:t>
+      </w:r>
+    </w:p>
+    <w:p>
+      <w:pPr>
+        <w:pStyle w:val="ListParagraph"/>
+        <w:numPr>
+          <w:ilvl w:val="1"/>
+          <w:numId w:val="2"/>
+        </w:numPr>
+      </w:pPr>
+      <w:r>
+        <w:t>24h service</w:t>
+      </w:r>
+    </w:p>
+    <w:p>
+      <w:pPr>
+        <w:pStyle w:val="ListParagraph"/>
+        <w:numPr>
+          <w:ilvl w:val="1"/>
+          <w:numId w:val="2"/>
+        </w:numPr>
+      </w:pPr>
+      <w:r>
+        <w:t>Used to have jobs at night, but no more</w:t>
+      </w:r>
+    </w:p>
+    <w:p>
+      <w:pPr>
+        <w:pStyle w:val="ListParagraph"/>
+        <w:numPr>
+          <w:ilvl w:val="0"/>
+          <w:numId w:val="2"/>
+        </w:numPr>
+      </w:pPr>
+      <w:r>
+        <w:t>How busy? Need to book in advance?</w:t>
+      </w:r>
+    </w:p>
+    <w:p>
+      <w:pPr>
+        <w:pStyle w:val="ListParagraph"/>
+        <w:numPr>
+          <w:ilvl w:val="1"/>
+          <w:numId w:val="2"/>
+        </w:numPr>
+      </w:pPr>
+      <w:r>
+        <w:t>Very busy</w:t>
+      </w:r>
+    </w:p>
+    <w:p>
+      <w:pPr>
+        <w:pStyle w:val="ListParagraph"/>
+        <w:numPr>
+          <w:ilvl w:val="1"/>
+          <w:numId w:val="2"/>
+        </w:numPr>
+      </w:pPr>
+      <w:r>
+        <w:t>Reorganises often to accommodate clients</w:t>
+      </w:r>
+    </w:p>
+    <w:p>
+      <w:pPr>
+        <w:pStyle w:val="ListParagraph"/>
+        <w:numPr>
+          <w:ilvl w:val="0"/>
+          <w:numId w:val="2"/>
+        </w:numPr>
+      </w:pPr>
+      <w:r>
+        <w:t xml:space="preserve">How are you assigning appointments to </w:t>
+      </w:r>
+      <w:r>
+        <w:t>employees?</w:t>
+      </w:r>
+    </w:p>
+    <w:p>
+      <w:pPr>
+        <w:pStyle w:val="ListParagraph"/>
+        <w:numPr>
+          <w:ilvl w:val="1"/>
+          <w:numId w:val="2"/>
+        </w:numPr>
+      </w:pPr>
+      <w:r>
+        <w:t>Clean it, calendar based</w:t>
+      </w:r>
+    </w:p>
+    <w:p>
+      <w:pPr>
+        <w:pStyle w:val="ListParagraph"/>
+        <w:numPr>
+          <w:ilvl w:val="1"/>
+          <w:numId w:val="2"/>
+        </w:numPr>
+      </w:pPr>
+      <w:r>
+        <w:t>Currently uses a tablet that employees carry around</w:t>
+      </w:r>
       <w:bookmarkStart w:id="0" w:name="_GoBack"/>
       <w:bookmarkEnd w:id="0"/>
     </w:p>
-    <w:p>
-      <w:pPr>
-        <w:pStyle w:val="ListParagraph"/>
-        <w:numPr>
-          <w:ilvl w:val="0"/>
-          <w:numId w:val="2"/>
-        </w:numPr>
-      </w:pPr>
-      <w:r>
-        <w:t>Tell us more about</w:t>
-      </w:r>
-      <w:r>
-        <w:t xml:space="preserve"> your </w:t>
-      </w:r>
-      <w:r>
-        <w:t>eco-friendly</w:t>
-      </w:r>
-      <w:r>
-        <w:t xml:space="preserve"> products</w:t>
-      </w:r>
-    </w:p>
-    <w:p>
-      <w:pPr>
-        <w:pStyle w:val="ListParagraph"/>
-        <w:numPr>
-          <w:ilvl w:val="1"/>
-          <w:numId w:val="2"/>
-        </w:numPr>
-      </w:pPr>
-      <w:r>
-        <w:t>Personal choice, and for employees</w:t>
-      </w:r>
-    </w:p>
-    <w:p>
-      <w:pPr>
-        <w:pStyle w:val="ListParagraph"/>
-        <w:numPr>
-          <w:ilvl w:val="1"/>
-          <w:numId w:val="2"/>
-        </w:numPr>
-      </w:pPr>
-      <w:r>
-        <w:t>Customers also like it</w:t>
-      </w:r>
-    </w:p>
-    <w:p>
-      <w:pPr>
-        <w:pStyle w:val="ListParagraph"/>
-        <w:numPr>
-          <w:ilvl w:val="1"/>
-          <w:numId w:val="2"/>
-        </w:numPr>
-      </w:pPr>
-      <w:r>
-        <w:t>Public institutions require</w:t>
-      </w:r>
-    </w:p>
-    <w:p>
-      <w:pPr>
-        <w:pStyle w:val="ListParagraph"/>
-        <w:numPr>
-          <w:ilvl w:val="0"/>
-          <w:numId w:val="2"/>
-        </w:numPr>
-      </w:pPr>
-      <w:r>
-        <w:t xml:space="preserve">Tell us about </w:t>
-      </w:r>
-      <w:r>
-        <w:t>customer’s</w:t>
-      </w:r>
-      <w:r>
-        <w:t xml:space="preserve"> base</w:t>
-      </w:r>
-    </w:p>
-    <w:p>
-      <w:pPr>
-        <w:pStyle w:val="ListParagraph"/>
-        <w:numPr>
-          <w:ilvl w:val="1"/>
-          <w:numId w:val="2"/>
-        </w:numPr>
-      </w:pPr>
-      <w:r>
-        <w:t>Private or Corporations</w:t>
-      </w:r>
-    </w:p>
-    <w:p>
-      <w:pPr>
-        <w:pStyle w:val="ListParagraph"/>
-        <w:numPr>
-          <w:ilvl w:val="2"/>
-          <w:numId w:val="2"/>
-        </w:numPr>
-      </w:pPr>
-      <w:r>
-        <w:t>Largely private customers</w:t>
-      </w:r>
-    </w:p>
-    <w:p>
-      <w:pPr>
-        <w:pStyle w:val="ListParagraph"/>
-        <w:numPr>
-          <w:ilvl w:val="2"/>
-          <w:numId w:val="2"/>
-        </w:numPr>
-      </w:pPr>
-      <w:r>
-        <w:t>Couple of large corporations</w:t>
-      </w:r>
-    </w:p>
-    <w:p>
-      <w:pPr>
-        <w:pStyle w:val="ListParagraph"/>
-        <w:numPr>
-          <w:ilvl w:val="1"/>
-          <w:numId w:val="2"/>
-        </w:numPr>
-      </w:pPr>
-      <w:r>
-        <w:t>Recurring?</w:t>
-      </w:r>
-    </w:p>
-    <w:p>
-      <w:pPr>
-        <w:pStyle w:val="ListParagraph"/>
-        <w:numPr>
-          <w:ilvl w:val="2"/>
-          <w:numId w:val="2"/>
-        </w:numPr>
-      </w:pPr>
-      <w:r>
-        <w:t>All recurring</w:t>
-      </w:r>
-    </w:p>
-    <w:p>
-      <w:pPr>
-        <w:pStyle w:val="ListParagraph"/>
-        <w:numPr>
-          <w:ilvl w:val="2"/>
-          <w:numId w:val="2"/>
-        </w:numPr>
-      </w:pPr>
-      <w:r>
-        <w:t>Few on-spot</w:t>
-      </w:r>
-    </w:p>
-    <w:p>
-      <w:pPr>
-        <w:pStyle w:val="ListParagraph"/>
-        <w:numPr>
-          <w:ilvl w:val="0"/>
-          <w:numId w:val="2"/>
-        </w:numPr>
-      </w:pPr>
-      <w:r>
-        <w:t>Ho</w:t>
-      </w:r>
-      <w:r>
-        <w:t>w many employees do you have</w:t>
-      </w:r>
-    </w:p>
-    <w:p>
-      <w:pPr>
-        <w:pStyle w:val="ListParagraph"/>
-        <w:numPr>
-          <w:ilvl w:val="1"/>
-          <w:numId w:val="2"/>
-        </w:numPr>
-      </w:pPr>
-      <w:r>
-        <w:t xml:space="preserve">28 </w:t>
-      </w:r>
-      <w:r>
-        <w:t>employees</w:t>
-      </w:r>
-      <w:r>
-        <w:t xml:space="preserve"> within the last 2 years</w:t>
-      </w:r>
-    </w:p>
-    <w:p>
-      <w:pPr>
-        <w:pStyle w:val="ListParagraph"/>
-        <w:numPr>
-          <w:ilvl w:val="1"/>
-          <w:numId w:val="2"/>
-        </w:numPr>
-      </w:pPr>
-      <w:r>
-        <w:t>3 office, rest out</w:t>
-      </w:r>
-    </w:p>
-    <w:p>
-      <w:pPr>
-        <w:pStyle w:val="ListParagraph"/>
-        <w:numPr>
-          <w:ilvl w:val="0"/>
-          <w:numId w:val="2"/>
-        </w:numPr>
-      </w:pPr>
-      <w:r>
-        <w:t>How</w:t>
-      </w:r>
-      <w:r>
-        <w:t xml:space="preserve"> customers make appointments</w:t>
-      </w:r>
-    </w:p>
-    <w:p>
-      <w:pPr>
-        <w:pStyle w:val="ListParagraph"/>
-        <w:numPr>
-          <w:ilvl w:val="1"/>
-          <w:numId w:val="2"/>
-        </w:numPr>
-      </w:pPr>
-      <w:r>
-        <w:t>Website</w:t>
-      </w:r>
-    </w:p>
-    <w:p>
-      <w:pPr>
-        <w:pStyle w:val="ListParagraph"/>
-        <w:numPr>
-          <w:ilvl w:val="1"/>
-          <w:numId w:val="2"/>
-        </w:numPr>
-      </w:pPr>
-      <w:r>
-        <w:t>Started using Facebook</w:t>
-      </w:r>
-    </w:p>
-    <w:p>
-      <w:pPr>
-        <w:pStyle w:val="ListParagraph"/>
-        <w:numPr>
-          <w:ilvl w:val="1"/>
-          <w:numId w:val="2"/>
-        </w:numPr>
-      </w:pPr>
-      <w:r>
-        <w:t xml:space="preserve">Mouth by mouth =&gt; mainly private </w:t>
-      </w:r>
-    </w:p>
-    <w:p>
-      <w:pPr>
-        <w:pStyle w:val="ListParagraph"/>
-        <w:numPr>
-          <w:ilvl w:val="1"/>
-          <w:numId w:val="2"/>
-        </w:numPr>
-      </w:pPr>
-      <w:r>
-        <w:t xml:space="preserve">Bought up company with regular </w:t>
-      </w:r>
-      <w:r>
-        <w:t>clientele</w:t>
-      </w:r>
-    </w:p>
-    <w:p>
-      <w:pPr>
-        <w:pStyle w:val="ListParagraph"/>
-        <w:numPr>
-          <w:ilvl w:val="0"/>
-          <w:numId w:val="2"/>
-        </w:numPr>
-      </w:pPr>
-      <w:r>
-        <w:t>How long normally</w:t>
-      </w:r>
-      <w:r>
-        <w:t xml:space="preserve"> does it take to finish the job</w:t>
-      </w:r>
-    </w:p>
-    <w:p>
-      <w:pPr>
-        <w:pStyle w:val="ListParagraph"/>
-        <w:numPr>
-          <w:ilvl w:val="1"/>
-          <w:numId w:val="2"/>
-        </w:numPr>
-      </w:pPr>
-      <w:r>
-        <w:t>Varies a lot from job to job</w:t>
-      </w:r>
-    </w:p>
-    <w:p>
-      <w:pPr>
-        <w:pStyle w:val="ListParagraph"/>
-        <w:numPr>
-          <w:ilvl w:val="0"/>
-          <w:numId w:val="2"/>
-        </w:numPr>
-      </w:pPr>
-      <w:r>
-        <w:t>Do your company have other services beside cleaning services</w:t>
-      </w:r>
-    </w:p>
-    <w:p>
-      <w:pPr>
-        <w:pStyle w:val="ListParagraph"/>
-        <w:numPr>
-          <w:ilvl w:val="1"/>
-          <w:numId w:val="2"/>
-        </w:numPr>
-      </w:pPr>
-      <w:r>
-        <w:t>Cleaning roofs</w:t>
-      </w:r>
-    </w:p>
-    <w:p>
-      <w:pPr>
-        <w:pStyle w:val="ListParagraph"/>
-        <w:numPr>
-          <w:ilvl w:val="1"/>
-          <w:numId w:val="2"/>
-        </w:numPr>
-      </w:pPr>
-      <w:r>
-        <w:t>Building places</w:t>
-      </w:r>
-    </w:p>
-    <w:p>
-      <w:pPr>
-        <w:pStyle w:val="ListParagraph"/>
-        <w:numPr>
-          <w:ilvl w:val="0"/>
-          <w:numId w:val="2"/>
-        </w:numPr>
-      </w:pPr>
-      <w:r>
-        <w:t>What’s</w:t>
-      </w:r>
-      <w:r>
-        <w:t xml:space="preserve"> your timeframe – normal work day or 24h service?</w:t>
-      </w:r>
-    </w:p>
-    <w:p>
-      <w:pPr>
-        <w:pStyle w:val="ListParagraph"/>
-        <w:numPr>
-          <w:ilvl w:val="1"/>
-          <w:numId w:val="2"/>
-        </w:numPr>
-      </w:pPr>
-      <w:r>
-        <w:t>24h service</w:t>
-      </w:r>
-    </w:p>
-    <w:p>
-      <w:pPr>
-        <w:pStyle w:val="ListParagraph"/>
-        <w:numPr>
-          <w:ilvl w:val="1"/>
-          <w:numId w:val="2"/>
-        </w:numPr>
-      </w:pPr>
-      <w:r>
-        <w:t>Used to have jobs at night, but no more</w:t>
-      </w:r>
-    </w:p>
-    <w:p>
-      <w:pPr>
-        <w:pStyle w:val="ListParagraph"/>
-        <w:numPr>
-          <w:ilvl w:val="0"/>
-          <w:numId w:val="2"/>
-        </w:numPr>
-      </w:pPr>
-      <w:r>
-        <w:t>How busy? Need to book in advance?</w:t>
-      </w:r>
-    </w:p>
-    <w:p>
-      <w:pPr>
-        <w:pStyle w:val="ListParagraph"/>
-        <w:numPr>
-          <w:ilvl w:val="1"/>
-          <w:numId w:val="2"/>
-        </w:numPr>
-      </w:pPr>
-      <w:r>
-        <w:t>Very busy</w:t>
-      </w:r>
-    </w:p>
-    <w:p>
-      <w:pPr>
-        <w:pStyle w:val="ListParagraph"/>
-        <w:numPr>
-          <w:ilvl w:val="1"/>
-          <w:numId w:val="2"/>
-        </w:numPr>
-      </w:pPr>
-      <w:r>
-        <w:t>Reorganises often to accommodate clients</w:t>
-      </w:r>
-    </w:p>
-    <w:p>
-      <w:pPr>
-        <w:pStyle w:val="ListParagraph"/>
-        <w:numPr>
-          <w:ilvl w:val="0"/>
-          <w:numId w:val="2"/>
-        </w:numPr>
-      </w:pPr>
-      <w:r>
-        <w:t xml:space="preserve">How are you assigning appointments to </w:t>
-      </w:r>
-      <w:r>
-        <w:t>employees?</w:t>
-      </w:r>
-    </w:p>
-    <w:p>
-      <w:pPr>
-        <w:pStyle w:val="ListParagraph"/>
-        <w:numPr>
-          <w:ilvl w:val="1"/>
-          <w:numId w:val="2"/>
-        </w:numPr>
-      </w:pPr>
-      <w:r>
-        <w:t>Clean it, calendar based</w:t>
-      </w:r>
-    </w:p>
-    <w:p>
-      <w:pPr>
-        <w:pStyle w:val="ListParagraph"/>
-        <w:numPr>
-          <w:ilvl w:val="1"/>
-          <w:numId w:val="2"/>
-        </w:numPr>
-      </w:pPr>
-      <w:r>
-        <w:t>Currently uses a tablet that employees carry around</w:t>
-      </w:r>
-    </w:p>
-    <w:p/>
-    <w:p/>
-    <w:p>
-      <w:r>
-        <w:t>Actors:</w:t>
-      </w:r>
-    </w:p>
-    <w:p>
-      <w:pPr>
-        <w:pStyle w:val="ListParagraph"/>
-        <w:numPr>
-          <w:ilvl w:val="0"/>
-          <w:numId w:val="4"/>
-        </w:numPr>
-      </w:pPr>
-      <w:r>
-        <w:t>Users</w:t>
-      </w:r>
-    </w:p>
-    <w:p>
-      <w:pPr>
-        <w:pStyle w:val="ListParagraph"/>
-        <w:numPr>
-          <w:ilvl w:val="1"/>
-          <w:numId w:val="4"/>
-        </w:numPr>
-      </w:pPr>
-      <w:r>
-        <w:t>Employees</w:t>
-      </w:r>
-    </w:p>
-    <w:p>
-      <w:pPr>
-        <w:pStyle w:val="ListParagraph"/>
-        <w:numPr>
-          <w:ilvl w:val="0"/>
-          <w:numId w:val="4"/>
-        </w:numPr>
-      </w:pPr>
-      <w:r>
-        <w:t>Admins</w:t>
-      </w:r>
-    </w:p>
-    <w:p>
-      <w:pPr>
-        <w:pStyle w:val="ListParagraph"/>
-        <w:numPr>
-          <w:ilvl w:val="1"/>
-          <w:numId w:val="4"/>
-        </w:numPr>
-      </w:pPr>
-      <w:r>
-        <w:t>Office Staff</w:t>
-      </w:r>
-    </w:p>
-    <w:p>
-      <w:pPr>
-        <w:pStyle w:val="ListParagraph"/>
-        <w:numPr>
-          <w:ilvl w:val="1"/>
-          <w:numId w:val="4"/>
-        </w:numPr>
-      </w:pPr>
-      <w:r>
-        <w:t>Managers</w:t>
-      </w:r>
-    </w:p>
-    <w:p/>
-    <w:p>
-      <w:r>
-        <w:lastRenderedPageBreak/>
-        <w:t>Stakeholders:</w:t>
-      </w:r>
-    </w:p>
-    <w:p>
-      <w:r>
-        <w:t>Ole, and his co-partner (50/50 ??)</w:t>
-      </w:r>
-    </w:p>
-    <w:p/>
     <w:p/>
     <w:p/>
     <w:sectPr>

</xml_diff>